<commit_message>
cleaning + sem 5
</commit_message>
<xml_diff>
--- a/bstu/sem5/ЛОИС/Лаб №2 ЛОИС с5.docx
+++ b/bstu/sem5/ЛОИС/Лаб №2 ЛОИС с5.docx
@@ -1750,6 +1750,9 @@
           </w:tcPr>
           <w:p>
             <w:r>
+              <w:rPr>
+                <w:noProof/>
+              </w:rPr>
               <w:drawing>
                 <wp:inline distT="0" distB="0" distL="0" distR="0" wp14:anchorId="6A6E0EB5" wp14:editId="1B373044">
                   <wp:extent cx="2372056" cy="1476581"/>
@@ -1803,17 +1806,16 @@
           <w:lang w:val="ru-RU"/>
         </w:rPr>
       </w:pPr>
-      <w:bookmarkStart w:id="0" w:name="_GoBack"/>
-      <w:bookmarkEnd w:id="0"/>
-    </w:p>
-    <w:p>
-      <w:pPr>
-        <w:rPr>
-          <w:lang w:val="ru-RU"/>
-        </w:rPr>
-      </w:pPr>
-      <w:r>
-        <w:rPr>
+    </w:p>
+    <w:p>
+      <w:pPr>
+        <w:rPr>
+          <w:lang w:val="ru-RU"/>
+        </w:rPr>
+      </w:pPr>
+      <w:r>
+        <w:rPr>
+          <w:noProof/>
           <w:lang w:val="ru-RU"/>
         </w:rPr>
         <w:lastRenderedPageBreak/>
@@ -2308,6 +2310,7 @@
       </w:pPr>
       <w:r>
         <w:rPr>
+          <w:noProof/>
           <w:lang w:val="ru-RU"/>
         </w:rPr>
         <w:lastRenderedPageBreak/>
@@ -2346,6 +2349,54 @@
             </a:graphic>
           </wp:inline>
         </w:drawing>
+      </w:r>
+    </w:p>
+    <w:p>
+      <w:pPr>
+        <w:rPr>
+          <w:rFonts w:ascii="Times New Roman" w:hAnsi="Times New Roman" w:cs="Times New Roman"/>
+          <w:sz w:val="28"/>
+          <w:szCs w:val="28"/>
+          <w:lang w:val="ru-RU"/>
+        </w:rPr>
+      </w:pPr>
+      <w:r>
+        <w:rPr>
+          <w:rFonts w:ascii="Times New Roman" w:hAnsi="Times New Roman" w:cs="Times New Roman"/>
+          <w:sz w:val="28"/>
+          <w:szCs w:val="28"/>
+          <w:lang w:val="ru-RU"/>
+        </w:rPr>
+        <w:t xml:space="preserve">Вывод: научился работать с линейными моделями в системе </w:t>
+      </w:r>
+      <w:proofErr w:type="spellStart"/>
+      <w:r>
+        <w:rPr>
+          <w:rFonts w:ascii="Times New Roman" w:hAnsi="Times New Roman" w:cs="Times New Roman"/>
+          <w:sz w:val="28"/>
+          <w:szCs w:val="28"/>
+        </w:rPr>
+        <w:t>M</w:t>
+      </w:r>
+      <w:bookmarkStart w:id="0" w:name="_GoBack"/>
+      <w:bookmarkEnd w:id="0"/>
+      <w:r>
+        <w:rPr>
+          <w:rFonts w:ascii="Times New Roman" w:hAnsi="Times New Roman" w:cs="Times New Roman"/>
+          <w:sz w:val="28"/>
+          <w:szCs w:val="28"/>
+        </w:rPr>
+        <w:t>atlab</w:t>
+      </w:r>
+      <w:proofErr w:type="spellEnd"/>
+      <w:r>
+        <w:rPr>
+          <w:rFonts w:ascii="Times New Roman" w:hAnsi="Times New Roman" w:cs="Times New Roman"/>
+          <w:sz w:val="28"/>
+          <w:szCs w:val="28"/>
+          <w:lang w:val="ru-RU"/>
+        </w:rPr>
+        <w:t>.</w:t>
       </w:r>
     </w:p>
     <w:sectPr>

</xml_diff>